<commit_message>
update changes made to file
</commit_message>
<xml_diff>
--- a/Properties table.docx
+++ b/Properties table.docx
@@ -604,6 +604,11 @@
                 </mc:Fallback>
               </mc:AlternateContent>
             </w:r>
+            <w:r>
+              <w:t>primary key</w:t>
+            </w:r>
+            <w:bookmarkStart w:id="0" w:name="_GoBack"/>
+            <w:bookmarkEnd w:id="0"/>
           </w:p>
         </w:tc>
       </w:tr>
@@ -987,8 +992,6 @@
       <w:r>
         <w:tab/>
       </w:r>
-      <w:bookmarkStart w:id="0" w:name="_GoBack"/>
-      <w:bookmarkEnd w:id="0"/>
     </w:p>
     <w:p>
       <w:pPr>
@@ -1265,6 +1268,7 @@
   <w:style w:type="character" w:default="1" w:styleId="DefaultParagraphFont">
     <w:name w:val="Default Paragraph Font"/>
     <w:uiPriority w:val="1"/>
+    <w:semiHidden/>
     <w:unhideWhenUsed/>
   </w:style>
   <w:style w:type="table" w:default="1" w:styleId="TableNormal">
@@ -1503,6 +1507,7 @@
   <w:style w:type="character" w:default="1" w:styleId="DefaultParagraphFont">
     <w:name w:val="Default Paragraph Font"/>
     <w:uiPriority w:val="1"/>
+    <w:semiHidden/>
     <w:unhideWhenUsed/>
   </w:style>
   <w:style w:type="table" w:default="1" w:styleId="TableNormal">

</xml_diff>